<commit_message>
fixed typo in import example
</commit_message>
<xml_diff>
--- a/Bucket Improved.docx
+++ b/Bucket Improved.docx
@@ -29,7 +29,6 @@
         <w:t xml:space="preserve"> </w:t>
       </w:r>
       <w:proofErr w:type="spellStart"/>
-      <w:proofErr w:type="gramStart"/>
       <w:r>
         <w:rPr>
           <w:rFonts w:ascii="Consolas" w:hAnsi="Consolas" w:cs="Consolas"/>
@@ -55,17 +54,7 @@
           <w:sz w:val="16"/>
           <w:szCs w:val="16"/>
         </w:rPr>
-        <w:t>cps</w:t>
-      </w:r>
-      <w:proofErr w:type="gramEnd"/>
-      <w:r>
-        <w:rPr>
-          <w:rFonts w:ascii="Consolas" w:hAnsi="Consolas" w:cs="Consolas"/>
-          <w:color w:val="000000"/>
-          <w:sz w:val="16"/>
-          <w:szCs w:val="16"/>
-        </w:rPr>
-        <w:t>.Bucket</w:t>
+        <w:t>cps.Bucket</w:t>
       </w:r>
       <w:proofErr w:type="spellEnd"/>
       <w:r>
@@ -126,7 +115,6 @@
       <w:r>
         <w:t xml:space="preserve"> periodically to see if the various calls to </w:t>
       </w:r>
-      <w:proofErr w:type="gramStart"/>
       <w:r>
         <w:t>s</w:t>
       </w:r>
@@ -134,14 +122,7 @@
         <w:rPr>
           <w:i/>
         </w:rPr>
-        <w:t>pill(</w:t>
-      </w:r>
-      <w:proofErr w:type="gramEnd"/>
-      <w:r>
-        <w:rPr>
-          <w:i/>
-        </w:rPr>
-        <w:t>)</w:t>
+        <w:t>pill()</w:t>
       </w:r>
       <w:r>
         <w:t xml:space="preserve"> and pour() are having the desired effect.</w:t>
@@ -152,7 +133,6 @@
         <w:t xml:space="preserve">To make the student's task a bit easier, I found source code for Bucket.java and modified it to include a new public accessor, </w:t>
       </w:r>
       <w:proofErr w:type="spellStart"/>
-      <w:proofErr w:type="gramStart"/>
       <w:r>
         <w:rPr>
           <w:rFonts w:ascii="Courier New" w:hAnsi="Courier New" w:cs="Courier New"/>
@@ -164,14 +144,7 @@
         <w:rPr>
           <w:rFonts w:ascii="Courier New" w:hAnsi="Courier New" w:cs="Courier New"/>
         </w:rPr>
-        <w:t>(</w:t>
-      </w:r>
-      <w:proofErr w:type="gramEnd"/>
-      <w:r>
-        <w:rPr>
-          <w:rFonts w:ascii="Courier New" w:hAnsi="Courier New" w:cs="Courier New"/>
-        </w:rPr>
-        <w:t>)</w:t>
+        <w:t>()</w:t>
       </w:r>
       <w:r>
         <w:t xml:space="preserve"> that returns the current amount of water in a given bucket.</w:t>
@@ -219,19 +192,8 @@
           <w:sz w:val="16"/>
           <w:szCs w:val="16"/>
         </w:rPr>
-        <w:t xml:space="preserve">// start with two empty buckets, one three gallon, the other five </w:t>
-      </w:r>
-      <w:proofErr w:type="gramStart"/>
-      <w:r>
-        <w:rPr>
-          <w:rFonts w:ascii="Consolas" w:hAnsi="Consolas" w:cs="Consolas"/>
-          <w:color w:val="3F7F5F"/>
-          <w:sz w:val="16"/>
-          <w:szCs w:val="16"/>
-        </w:rPr>
-        <w:t>gallon</w:t>
-      </w:r>
-      <w:proofErr w:type="gramEnd"/>
+        <w:t>// start with two empty buckets, one three gallon, the other five gallon</w:t>
+      </w:r>
     </w:p>
     <w:p>
       <w:pPr>
@@ -320,7 +282,6 @@
         </w:rPr>
         <w:t xml:space="preserve"> </w:t>
       </w:r>
-      <w:proofErr w:type="gramStart"/>
       <w:r>
         <w:rPr>
           <w:rFonts w:ascii="Consolas" w:hAnsi="Consolas" w:cs="Consolas"/>
@@ -338,17 +299,7 @@
           <w:sz w:val="16"/>
           <w:szCs w:val="16"/>
         </w:rPr>
-        <w:t>(</w:t>
-      </w:r>
-      <w:proofErr w:type="gramEnd"/>
-      <w:r>
-        <w:rPr>
-          <w:rFonts w:ascii="Consolas" w:hAnsi="Consolas" w:cs="Consolas"/>
-          <w:color w:val="000000"/>
-          <w:sz w:val="16"/>
-          <w:szCs w:val="16"/>
-        </w:rPr>
-        <w:t>3);</w:t>
+        <w:t>(3);</w:t>
       </w:r>
     </w:p>
     <w:p>
@@ -438,7 +389,6 @@
         </w:rPr>
         <w:t xml:space="preserve"> </w:t>
       </w:r>
-      <w:proofErr w:type="gramStart"/>
       <w:r>
         <w:rPr>
           <w:rFonts w:ascii="Consolas" w:hAnsi="Consolas" w:cs="Consolas"/>
@@ -456,17 +406,7 @@
           <w:sz w:val="16"/>
           <w:szCs w:val="16"/>
         </w:rPr>
-        <w:t>(</w:t>
-      </w:r>
-      <w:proofErr w:type="gramEnd"/>
-      <w:r>
-        <w:rPr>
-          <w:rFonts w:ascii="Consolas" w:hAnsi="Consolas" w:cs="Consolas"/>
-          <w:color w:val="000000"/>
-          <w:sz w:val="16"/>
-          <w:szCs w:val="16"/>
-        </w:rPr>
-        <w:t>5);</w:t>
+        <w:t>(5);</w:t>
       </w:r>
     </w:p>
     <w:p>
@@ -553,7 +493,6 @@
         <w:tab/>
       </w:r>
       <w:proofErr w:type="spellStart"/>
-      <w:proofErr w:type="gramStart"/>
       <w:r>
         <w:rPr>
           <w:rFonts w:ascii="Consolas" w:hAnsi="Consolas" w:cs="Consolas"/>
@@ -573,7 +512,6 @@
         <w:t>.fill</w:t>
       </w:r>
       <w:proofErr w:type="spellEnd"/>
-      <w:proofErr w:type="gramEnd"/>
       <w:r>
         <w:rPr>
           <w:rFonts w:ascii="Consolas" w:hAnsi="Consolas" w:cs="Consolas"/>
@@ -708,7 +646,6 @@
         <w:tab/>
       </w:r>
       <w:proofErr w:type="spellStart"/>
-      <w:proofErr w:type="gramStart"/>
       <w:r>
         <w:rPr>
           <w:rFonts w:ascii="Consolas" w:hAnsi="Consolas" w:cs="Consolas"/>
@@ -728,7 +665,6 @@
         <w:t>.pourInto</w:t>
       </w:r>
       <w:proofErr w:type="spellEnd"/>
-      <w:proofErr w:type="gramEnd"/>
       <w:r>
         <w:rPr>
           <w:rFonts w:ascii="Consolas" w:hAnsi="Consolas" w:cs="Consolas"/>
@@ -800,10 +736,7 @@
         </w:rPr>
         <w:tab/>
       </w:r>
-      <w:bookmarkStart w:id="0" w:name="_GoBack"/>
-      <w:bookmarkEnd w:id="0"/>
       <w:proofErr w:type="spellStart"/>
-      <w:proofErr w:type="gramStart"/>
       <w:r>
         <w:rPr>
           <w:rFonts w:ascii="Consolas" w:hAnsi="Consolas" w:cs="Consolas"/>
@@ -827,7 +760,6 @@
         </w:rPr>
         <w:t>(</w:t>
       </w:r>
-      <w:proofErr w:type="gramEnd"/>
       <w:r>
         <w:rPr>
           <w:rFonts w:ascii="Consolas" w:hAnsi="Consolas" w:cs="Consolas"/>
@@ -964,7 +896,6 @@
         <w:t xml:space="preserve"> </w:t>
       </w:r>
       <w:proofErr w:type="spellStart"/>
-      <w:proofErr w:type="gramStart"/>
       <w:r>
         <w:rPr>
           <w:rFonts w:ascii="Consolas" w:hAnsi="Consolas" w:cs="Consolas"/>
@@ -982,17 +913,7 @@
           <w:sz w:val="16"/>
           <w:szCs w:val="16"/>
         </w:rPr>
-        <w:t>(</w:t>
-      </w:r>
-      <w:proofErr w:type="gramEnd"/>
-      <w:r>
-        <w:rPr>
-          <w:rFonts w:ascii="Consolas" w:hAnsi="Consolas" w:cs="Consolas"/>
-          <w:color w:val="000000"/>
-          <w:sz w:val="16"/>
-          <w:szCs w:val="16"/>
-        </w:rPr>
-        <w:t xml:space="preserve">Bucket </w:t>
+        <w:t xml:space="preserve">(Bucket </w:t>
       </w:r>
       <w:r>
         <w:rPr>
@@ -1145,7 +1066,6 @@
         <w:t xml:space="preserve"> + </w:t>
       </w:r>
       <w:proofErr w:type="spellStart"/>
-      <w:proofErr w:type="gramStart"/>
       <w:r>
         <w:rPr>
           <w:rFonts w:ascii="Consolas" w:hAnsi="Consolas" w:cs="Consolas"/>
@@ -1167,7 +1087,6 @@
         <w:t>.getWaterLevel</w:t>
       </w:r>
       <w:proofErr w:type="spellEnd"/>
-      <w:proofErr w:type="gramEnd"/>
       <w:r>
         <w:rPr>
           <w:rFonts w:ascii="Consolas" w:hAnsi="Consolas" w:cs="Consolas"/>
@@ -1297,7 +1216,6 @@
         <w:t xml:space="preserve"> + </w:t>
       </w:r>
       <w:proofErr w:type="spellStart"/>
-      <w:proofErr w:type="gramStart"/>
       <w:r>
         <w:rPr>
           <w:rFonts w:ascii="Consolas" w:hAnsi="Consolas" w:cs="Consolas"/>
@@ -1319,7 +1237,6 @@
         <w:t>.getWaterLevel</w:t>
       </w:r>
       <w:proofErr w:type="spellEnd"/>
-      <w:proofErr w:type="gramEnd"/>
       <w:r>
         <w:rPr>
           <w:rFonts w:ascii="Consolas" w:hAnsi="Consolas" w:cs="Consolas"/>
@@ -1573,7 +1490,6 @@
         <w:t xml:space="preserve">//import </w:t>
       </w:r>
       <w:proofErr w:type="spellStart"/>
-      <w:proofErr w:type="gramStart"/>
       <w:r>
         <w:rPr>
           <w:rFonts w:ascii="Consolas" w:hAnsi="Consolas" w:cs="Consolas"/>
@@ -1581,17 +1497,7 @@
           <w:sz w:val="16"/>
           <w:szCs w:val="16"/>
         </w:rPr>
-        <w:t>edu.fcps</w:t>
-      </w:r>
-      <w:proofErr w:type="gramEnd"/>
-      <w:r>
-        <w:rPr>
-          <w:rFonts w:ascii="Consolas" w:hAnsi="Consolas" w:cs="Consolas"/>
-          <w:color w:val="3F7F5F"/>
-          <w:sz w:val="16"/>
-          <w:szCs w:val="16"/>
-        </w:rPr>
-        <w:t>.Bucket</w:t>
+        <w:t>edu.fcps.Bucket</w:t>
       </w:r>
       <w:proofErr w:type="spellEnd"/>
       <w:r>
@@ -1634,26 +1540,17 @@
         <w:t xml:space="preserve"> </w:t>
       </w:r>
       <w:proofErr w:type="spellStart"/>
-      <w:proofErr w:type="gramStart"/>
-      <w:r>
-        <w:rPr>
-          <w:rFonts w:ascii="Consolas" w:hAnsi="Consolas" w:cs="Consolas"/>
-          <w:color w:val="000000"/>
-          <w:sz w:val="16"/>
-          <w:szCs w:val="16"/>
-        </w:rPr>
-        <w:t>edu.lcps</w:t>
-      </w:r>
-      <w:proofErr w:type="gramEnd"/>
-      <w:r>
-        <w:rPr>
-          <w:rFonts w:ascii="Consolas" w:hAnsi="Consolas" w:cs="Consolas"/>
-          <w:color w:val="000000"/>
-          <w:sz w:val="16"/>
-          <w:szCs w:val="16"/>
-        </w:rPr>
-        <w:t>.Bucket</w:t>
-      </w:r>
+      <w:r>
+        <w:rPr>
+          <w:rFonts w:ascii="Consolas" w:hAnsi="Consolas" w:cs="Consolas"/>
+          <w:color w:val="000000"/>
+          <w:sz w:val="16"/>
+          <w:szCs w:val="16"/>
+        </w:rPr>
+        <w:t>edu.lcps.Bucket</w:t>
+      </w:r>
+      <w:bookmarkStart w:id="0" w:name="_GoBack"/>
+      <w:bookmarkEnd w:id="0"/>
       <w:proofErr w:type="spellEnd"/>
       <w:r>
         <w:rPr>
@@ -1662,7 +1559,7 @@
           <w:sz w:val="16"/>
           <w:szCs w:val="16"/>
         </w:rPr>
-        <w:t xml:space="preserve">.*; </w:t>
+        <w:t xml:space="preserve">; </w:t>
       </w:r>
       <w:r>
         <w:rPr>
@@ -1699,11 +1596,7 @@
         <w:t xml:space="preserve">Since I don't have a LCPS GO login, </w:t>
       </w:r>
       <w:r>
-        <w:t xml:space="preserve">I placed the JAR file into </w:t>
-      </w:r>
-      <w:proofErr w:type="gramStart"/>
-      <w:r>
-        <w:t xml:space="preserve">directory </w:t>
+        <w:t xml:space="preserve">I placed the JAR file into directory </w:t>
       </w:r>
       <w:r>
         <w:t xml:space="preserve"> C:\projects\CompMath\unit02\jars</w:t>
@@ -1711,7 +1604,6 @@
       <w:r>
         <w:t>\</w:t>
       </w:r>
-      <w:proofErr w:type="gramEnd"/>
       <w:r>
         <w:t xml:space="preserve"> as file lcpsBucket.jar and added it to the </w:t>
       </w:r>

</xml_diff>